<commit_message>
Buffer size fix + dokumentace snímky a drobnosti
</commit_message>
<xml_diff>
--- a/src/manual.docx
+++ b/src/manual.docx
@@ -2089,7 +2089,7 @@
                 <w:noProof/>
                 <w:webHidden/>
               </w:rPr>
-              <w:t>7</w:t>
+              <w:t>8</w:t>
             </w:r>
             <w:r>
               <w:rPr>
@@ -2159,7 +2159,7 @@
                 <w:noProof/>
                 <w:webHidden/>
               </w:rPr>
-              <w:t>8</w:t>
+              <w:t>10</w:t>
             </w:r>
             <w:r>
               <w:rPr>
@@ -2405,7 +2405,15 @@
         <w:t>r</w:t>
       </w:r>
       <w:r>
-        <w:t xml:space="preserve">stva je nejvyšší vrstvou TPC/IP </w:t>
+        <w:t>stva je nejvyšší vrstvou TPC/</w:t>
+      </w:r>
+      <w:proofErr w:type="gramStart"/>
+      <w:r>
+        <w:t>IP</w:t>
+      </w:r>
+      <w:proofErr w:type="gramEnd"/>
+      <w:r>
+        <w:t xml:space="preserve"> </w:t>
       </w:r>
       <w:r>
         <w:t>respektiv</w:t>
@@ -2476,12 +2484,14 @@
       <w:r>
         <w:t xml:space="preserve">tvě jsou například HTTP, SSH, FTP, SMTP </w:t>
       </w:r>
+      <w:proofErr w:type="gramStart"/>
       <w:r>
         <w:t>apo</w:t>
       </w:r>
       <w:r>
         <w:t>d..</w:t>
       </w:r>
+      <w:proofErr w:type="gramEnd"/>
     </w:p>
     <w:p>
       <w:r>
@@ -3030,9 +3040,11 @@
       <w:r>
         <w:t xml:space="preserve">odesílat data větší než </w:t>
       </w:r>
+      <w:proofErr w:type="gramStart"/>
       <w:r>
         <w:t>512B</w:t>
       </w:r>
+      <w:proofErr w:type="gramEnd"/>
       <w:r>
         <w:t xml:space="preserve">, dále je </w:t>
       </w:r>
@@ -3264,16 +3276,26 @@
           <w:b/>
           <w:bCs/>
         </w:rPr>
-        <w:t xml:space="preserve">500 – 599  </w:t>
-      </w:r>
-      <w:r>
-        <w:t>Chyba způsoben</w:t>
+        <w:t xml:space="preserve">500 – </w:t>
+      </w:r>
+      <w:proofErr w:type="gramStart"/>
+      <w:r>
+        <w:rPr>
+          <w:b/>
+          <w:bCs/>
+        </w:rPr>
+        <w:t xml:space="preserve">599  </w:t>
+      </w:r>
+      <w:r>
+        <w:t>Chyba</w:t>
+      </w:r>
+      <w:proofErr w:type="gramEnd"/>
+      <w:r>
+        <w:t xml:space="preserve"> způsoben</w:t>
       </w:r>
       <w:r>
         <w:t>á</w:t>
       </w:r>
-      <w:bookmarkStart w:id="9" w:name="_GoBack"/>
-      <w:bookmarkEnd w:id="9"/>
       <w:r>
         <w:t xml:space="preserve"> na straně serveru</w:t>
       </w:r>
@@ -3312,22 +3334,22 @@
       <w:pPr>
         <w:pStyle w:val="Nadpis2"/>
       </w:pPr>
-      <w:bookmarkStart w:id="10" w:name="_Toc23177447"/>
+      <w:bookmarkStart w:id="9" w:name="_Toc23177447"/>
       <w:r>
         <w:lastRenderedPageBreak/>
         <w:t>API</w:t>
       </w:r>
+      <w:bookmarkEnd w:id="9"/>
+    </w:p>
+    <w:p>
+      <w:pPr>
+        <w:pStyle w:val="Nadpis3"/>
+      </w:pPr>
+      <w:bookmarkStart w:id="10" w:name="_Toc23177448"/>
+      <w:r>
+        <w:t>Definice</w:t>
+      </w:r>
       <w:bookmarkEnd w:id="10"/>
-    </w:p>
-    <w:p>
-      <w:pPr>
-        <w:pStyle w:val="Nadpis3"/>
-      </w:pPr>
-      <w:bookmarkStart w:id="11" w:name="_Toc23177448"/>
-      <w:r>
-        <w:t>Definice</w:t>
-      </w:r>
-      <w:bookmarkEnd w:id="11"/>
     </w:p>
     <w:p>
       <w:pPr>
@@ -3427,14 +3449,14 @@
       <w:pPr>
         <w:pStyle w:val="Nadpis3"/>
       </w:pPr>
-      <w:bookmarkStart w:id="12" w:name="_Toc23177449"/>
+      <w:bookmarkStart w:id="11" w:name="_Toc23177449"/>
       <w:r>
         <w:t xml:space="preserve">Popis </w:t>
       </w:r>
       <w:r>
         <w:t>API naší aplikace</w:t>
       </w:r>
-      <w:bookmarkEnd w:id="12"/>
+      <w:bookmarkEnd w:id="11"/>
     </w:p>
     <w:p>
       <w:r>
@@ -3824,123 +3846,213 @@
       <w:pPr>
         <w:pStyle w:val="Nadpis1"/>
       </w:pPr>
-      <w:bookmarkStart w:id="13" w:name="_Toc23177450"/>
+      <w:bookmarkStart w:id="12" w:name="_Toc23177450"/>
       <w:r>
         <w:lastRenderedPageBreak/>
         <w:t>Implementace</w:t>
       </w:r>
+      <w:bookmarkEnd w:id="12"/>
+    </w:p>
+    <w:p>
+      <w:r>
+        <w:t xml:space="preserve">Při implementaci byly použité informace, respektive </w:t>
+      </w:r>
+      <w:r>
+        <w:t>příklady,</w:t>
+      </w:r>
+      <w:r>
+        <w:t xml:space="preserve"> které jsou dostupné na stránkách předmětu Síťové aplikace </w:t>
+      </w:r>
+      <w:proofErr w:type="gramStart"/>
+      <w:r>
+        <w:t>s</w:t>
+      </w:r>
+      <w:proofErr w:type="gramEnd"/>
+      <w:r>
+        <w:t> správa sítí v sekci Příklady.</w:t>
+      </w:r>
+      <w:r>
+        <w:t xml:space="preserve"> V obou částech projektu byl pro funkci </w:t>
+      </w:r>
+      <w:proofErr w:type="spellStart"/>
+      <w:proofErr w:type="gramStart"/>
+      <w:r>
+        <w:rPr>
+          <w:rStyle w:val="codeChar"/>
+        </w:rPr>
+        <w:t>revc</w:t>
+      </w:r>
+      <w:proofErr w:type="spellEnd"/>
+      <w:r>
+        <w:rPr>
+          <w:rStyle w:val="codeChar"/>
+        </w:rPr>
+        <w:t>(</w:t>
+      </w:r>
+      <w:proofErr w:type="gramEnd"/>
+      <w:r>
+        <w:rPr>
+          <w:rStyle w:val="codeChar"/>
+        </w:rPr>
+        <w:t>)</w:t>
+      </w:r>
+      <w:r>
+        <w:t xml:space="preserve"> použit buffer o statické velikosti </w:t>
+      </w:r>
+      <w:r>
+        <w:t>65536</w:t>
+      </w:r>
+      <w:r>
+        <w:t>B</w:t>
+      </w:r>
+      <w:r>
+        <w:t xml:space="preserve">. Tato velikost byla odvozena z diskuze na programátorském fóru </w:t>
+      </w:r>
+      <w:proofErr w:type="spellStart"/>
+      <w:r>
+        <w:t>StackOverflow</w:t>
+      </w:r>
+      <w:proofErr w:type="spellEnd"/>
+      <w:r>
+        <w:t xml:space="preserve"> a dle mého názoru je dostatečná pro použití v aplikaci tohoto typu při očekávání normálního užití.</w:t>
+      </w:r>
+      <w:sdt>
+        <w:sdtPr>
+          <w:id w:val="-1502425146"/>
+          <w:citation/>
+        </w:sdtPr>
+        <w:sdtContent>
+          <w:r>
+            <w:fldChar w:fldCharType="begin"/>
+          </w:r>
+          <w:r>
+            <w:rPr>
+              <w:lang w:val="en-US"/>
+            </w:rPr>
+            <w:instrText xml:space="preserve"> CITATION Sta19 \l 1033 </w:instrText>
+          </w:r>
+          <w:r>
+            <w:fldChar w:fldCharType="separate"/>
+          </w:r>
+          <w:r>
+            <w:rPr>
+              <w:noProof/>
+              <w:lang w:val="en-US"/>
+            </w:rPr>
+            <w:t xml:space="preserve"> </w:t>
+          </w:r>
+          <w:r>
+            <w:rPr>
+              <w:noProof/>
+              <w:lang w:val="en-US"/>
+            </w:rPr>
+            <w:t>[5]</w:t>
+          </w:r>
+          <w:r>
+            <w:fldChar w:fldCharType="end"/>
+          </w:r>
+        </w:sdtContent>
+      </w:sdt>
+    </w:p>
+    <w:p>
+      <w:pPr>
+        <w:pStyle w:val="Nadpis2"/>
+      </w:pPr>
+      <w:bookmarkStart w:id="13" w:name="_Toc23177451"/>
+      <w:r>
+        <w:t>Použité knihovny</w:t>
+      </w:r>
       <w:bookmarkEnd w:id="13"/>
     </w:p>
     <w:p>
-      <w:r>
-        <w:t xml:space="preserve">Při implementaci byly použité informace, respektive </w:t>
-      </w:r>
-      <w:r>
-        <w:t>příklady,</w:t>
-      </w:r>
-      <w:r>
-        <w:t xml:space="preserve"> které jsou dostupné na stránkách předmětu Síťové aplikace s správa sítí v sekci Příklady.</w:t>
+      <w:pPr>
+        <w:pStyle w:val="code"/>
+      </w:pPr>
+      <w:r>
+        <w:t>&lt;mutex&gt;</w:t>
+      </w:r>
+    </w:p>
+    <w:p>
+      <w:pPr>
+        <w:pStyle w:val="code"/>
+      </w:pPr>
+      <w:r>
+        <w:t>&lt;cerrno&gt;</w:t>
+      </w:r>
+    </w:p>
+    <w:p>
+      <w:pPr>
+        <w:pStyle w:val="code"/>
+      </w:pPr>
+      <w:r>
+        <w:t>&lt;iostream&gt;</w:t>
+      </w:r>
+    </w:p>
+    <w:p>
+      <w:pPr>
+        <w:pStyle w:val="code"/>
+      </w:pPr>
+      <w:r>
+        <w:t>&lt;string&gt;</w:t>
+      </w:r>
+    </w:p>
+    <w:p>
+      <w:pPr>
+        <w:pStyle w:val="code"/>
+      </w:pPr>
+      <w:r>
+        <w:t>&lt;regex&gt;</w:t>
+      </w:r>
+    </w:p>
+    <w:p>
+      <w:pPr>
+        <w:pStyle w:val="code"/>
+      </w:pPr>
+      <w:r>
+        <w:t>&lt;thread&gt;</w:t>
+      </w:r>
+    </w:p>
+    <w:p>
+      <w:pPr>
+        <w:pStyle w:val="code"/>
+      </w:pPr>
+      <w:r>
+        <w:t>&lt;netdb.h&gt;</w:t>
+      </w:r>
+    </w:p>
+    <w:p>
+      <w:pPr>
+        <w:pStyle w:val="code"/>
+      </w:pPr>
+      <w:r>
+        <w:t>&lt;sys/socket.h&gt;</w:t>
+      </w:r>
+    </w:p>
+    <w:p>
+      <w:pPr>
+        <w:pStyle w:val="code"/>
+      </w:pPr>
+      <w:r>
+        <w:t>&lt;arpa/inet.h&gt;</w:t>
+      </w:r>
+    </w:p>
+    <w:p>
+      <w:pPr>
+        <w:pStyle w:val="code"/>
+      </w:pPr>
+      <w:r>
+        <w:t>&lt;netinet/in.h&gt;</w:t>
       </w:r>
     </w:p>
     <w:p>
       <w:pPr>
         <w:pStyle w:val="Nadpis2"/>
       </w:pPr>
-      <w:bookmarkStart w:id="14" w:name="_Toc23177451"/>
-      <w:r>
-        <w:t>Použité knihovny</w:t>
+      <w:bookmarkStart w:id="14" w:name="_Toc23177452"/>
+      <w:r>
+        <w:t>Server</w:t>
       </w:r>
       <w:bookmarkEnd w:id="14"/>
-    </w:p>
-    <w:p>
-      <w:pPr>
-        <w:pStyle w:val="code"/>
-      </w:pPr>
-      <w:r>
-        <w:t>&lt;mutex&gt;</w:t>
-      </w:r>
-    </w:p>
-    <w:p>
-      <w:pPr>
-        <w:pStyle w:val="code"/>
-      </w:pPr>
-      <w:r>
-        <w:t>&lt;cerrno&gt;</w:t>
-      </w:r>
-    </w:p>
-    <w:p>
-      <w:pPr>
-        <w:pStyle w:val="code"/>
-      </w:pPr>
-      <w:r>
-        <w:t>&lt;iostream&gt;</w:t>
-      </w:r>
-    </w:p>
-    <w:p>
-      <w:pPr>
-        <w:pStyle w:val="code"/>
-      </w:pPr>
-      <w:r>
-        <w:t>&lt;string&gt;</w:t>
-      </w:r>
-    </w:p>
-    <w:p>
-      <w:pPr>
-        <w:pStyle w:val="code"/>
-      </w:pPr>
-      <w:r>
-        <w:t>&lt;regex&gt;</w:t>
-      </w:r>
-    </w:p>
-    <w:p>
-      <w:pPr>
-        <w:pStyle w:val="code"/>
-      </w:pPr>
-      <w:r>
-        <w:t>&lt;thread&gt;</w:t>
-      </w:r>
-    </w:p>
-    <w:p>
-      <w:pPr>
-        <w:pStyle w:val="code"/>
-      </w:pPr>
-      <w:r>
-        <w:t>&lt;netdb.h&gt;</w:t>
-      </w:r>
-    </w:p>
-    <w:p>
-      <w:pPr>
-        <w:pStyle w:val="code"/>
-      </w:pPr>
-      <w:r>
-        <w:t>&lt;sys/socket.h&gt;</w:t>
-      </w:r>
-    </w:p>
-    <w:p>
-      <w:pPr>
-        <w:pStyle w:val="code"/>
-      </w:pPr>
-      <w:r>
-        <w:t>&lt;arpa/inet.h&gt;</w:t>
-      </w:r>
-    </w:p>
-    <w:p>
-      <w:pPr>
-        <w:pStyle w:val="code"/>
-      </w:pPr>
-      <w:r>
-        <w:t>&lt;netinet/in.h&gt;</w:t>
-      </w:r>
-    </w:p>
-    <w:p>
-      <w:pPr>
-        <w:pStyle w:val="Nadpis2"/>
-      </w:pPr>
-      <w:bookmarkStart w:id="15" w:name="_Toc23177452"/>
-      <w:r>
-        <w:t>Server</w:t>
-      </w:r>
-      <w:bookmarkEnd w:id="15"/>
     </w:p>
     <w:p>
       <w:r>
@@ -4048,7 +4160,7 @@
             <w:rPr>
               <w:noProof/>
             </w:rPr>
-            <w:t>[5]</w:t>
+            <w:t>[6]</w:t>
           </w:r>
           <w:r>
             <w:fldChar w:fldCharType="end"/>
@@ -4063,11 +4175,11 @@
       <w:pPr>
         <w:pStyle w:val="Nadpis2"/>
       </w:pPr>
-      <w:bookmarkStart w:id="16" w:name="_Toc23177453"/>
+      <w:bookmarkStart w:id="15" w:name="_Toc23177453"/>
       <w:r>
         <w:t>Klient</w:t>
       </w:r>
-      <w:bookmarkEnd w:id="16"/>
+      <w:bookmarkEnd w:id="15"/>
     </w:p>
     <w:p>
       <w:r>
@@ -4107,72 +4219,66 @@
     </w:p>
     <w:p>
       <w:pPr>
-        <w:rPr>
-          <w:rFonts w:eastAsiaTheme="majorEastAsia" w:cs="Times New Roman"/>
+        <w:pStyle w:val="Nadpis1"/>
+      </w:pPr>
+      <w:bookmarkStart w:id="16" w:name="_Toc23177454"/>
+      <w:r>
+        <w:lastRenderedPageBreak/>
+        <w:t>Použ</w:t>
+      </w:r>
+      <w:r>
+        <w:t>i</w:t>
+      </w:r>
+      <w:r>
+        <w:t>tí</w:t>
+      </w:r>
+      <w:bookmarkEnd w:id="16"/>
+    </w:p>
+    <w:p>
+      <w:r>
+        <w:t xml:space="preserve">Nejprve je nutné projekt zkompilovat pomocí příkazu </w:t>
+      </w:r>
+      <w:r>
+        <w:rPr>
+          <w:rStyle w:val="codeChar"/>
+        </w:rPr>
+        <w:t>make</w:t>
+      </w:r>
+      <w:r>
+        <w:t>, který zavolá přiložený Makefile</w:t>
+      </w:r>
+      <w:r>
+        <w:t>.</w:t>
+      </w:r>
+      <w:r>
+        <w:t xml:space="preserve"> Další doplňující informace jsou obsaženy v souboru README.</w:t>
+      </w:r>
+    </w:p>
+    <w:p>
+      <w:pPr>
+        <w:pStyle w:val="Nadpis2"/>
+      </w:pPr>
+      <w:bookmarkStart w:id="17" w:name="_Toc23177455"/>
+      <w:r>
+        <w:t>Server</w:t>
+      </w:r>
+      <w:bookmarkEnd w:id="17"/>
+    </w:p>
+    <w:p>
+      <w:r>
+        <w:rPr>
           <w:b/>
           <w:bCs/>
-          <w:sz w:val="48"/>
-          <w:szCs w:val="48"/>
-        </w:rPr>
-      </w:pPr>
-      <w:r>
-        <w:br w:type="page"/>
-      </w:r>
-    </w:p>
-    <w:p>
-      <w:pPr>
-        <w:pStyle w:val="Nadpis1"/>
-      </w:pPr>
-      <w:bookmarkStart w:id="17" w:name="_Toc23177454"/>
-      <w:r>
-        <w:lastRenderedPageBreak/>
-        <w:t>Použ</w:t>
-      </w:r>
-      <w:r>
-        <w:t>i</w:t>
-      </w:r>
-      <w:r>
-        <w:t>tí</w:t>
-      </w:r>
-      <w:bookmarkEnd w:id="17"/>
-    </w:p>
-    <w:p>
-      <w:r>
-        <w:t xml:space="preserve">Nejprve je nutné projekt zkompilovat pomocí příkazu </w:t>
-      </w:r>
-      <w:r>
-        <w:rPr>
-          <w:rStyle w:val="codeChar"/>
-        </w:rPr>
-        <w:t>make</w:t>
-      </w:r>
-      <w:r>
-        <w:t>, který zavolá přiložený Makefile</w:t>
-      </w:r>
-      <w:r>
-        <w:t>.</w:t>
-      </w:r>
-      <w:r>
-        <w:t xml:space="preserve"> Další doplňující informace jsou obsaženy v souboru README.</w:t>
-      </w:r>
-    </w:p>
-    <w:p>
-      <w:pPr>
-        <w:pStyle w:val="Nadpis2"/>
-      </w:pPr>
-      <w:bookmarkStart w:id="18" w:name="_Toc23177455"/>
-      <w:r>
-        <w:t>Server</w:t>
-      </w:r>
-      <w:bookmarkEnd w:id="18"/>
-    </w:p>
-    <w:p>
+        </w:rPr>
+        <w:t>Spuštění</w:t>
+      </w:r>
+      <w:proofErr w:type="gramStart"/>
       <w:r>
         <w:rPr>
           <w:b/>
           <w:bCs/>
         </w:rPr>
-        <w:t>Spuštění:</w:t>
+        <w:t>:</w:t>
       </w:r>
       <w:r>
         <w:t xml:space="preserve"> </w:t>
@@ -4183,7 +4289,16 @@
           <w:b/>
           <w:bCs/>
         </w:rPr>
-        <w:t>./isaserver -p &lt;port_number&gt;</w:t>
+        <w:t>.</w:t>
+      </w:r>
+      <w:proofErr w:type="gramEnd"/>
+      <w:r>
+        <w:rPr>
+          <w:rStyle w:val="codeChar"/>
+          <w:b/>
+          <w:bCs/>
+        </w:rPr>
+        <w:t>/isaserver -p &lt;port_number&gt;</w:t>
       </w:r>
     </w:p>
     <w:p>
@@ -4239,65 +4354,76 @@
           <w:bCs/>
         </w:rPr>
       </w:pPr>
+      <w:proofErr w:type="gramStart"/>
       <w:r>
         <w:rPr>
           <w:b/>
           <w:bCs/>
         </w:rPr>
-        <w:t>./isaserver -p 12345</w:t>
-      </w:r>
-    </w:p>
-    <w:p>
-      <w:pPr>
-        <w:pStyle w:val="Nadpis2"/>
-      </w:pPr>
-      <w:bookmarkStart w:id="19" w:name="_Toc23177456"/>
-      <w:r>
-        <w:t>Klient</w:t>
-      </w:r>
-      <w:bookmarkEnd w:id="19"/>
-    </w:p>
-    <w:p>
-      <w:r>
-        <w:t>(Pro fun</w:t>
-      </w:r>
-      <w:r>
-        <w:t>k</w:t>
-      </w:r>
-      <w:r>
-        <w:t>čnost klienta musí být zapnutý server)</w:t>
-      </w:r>
-    </w:p>
-    <w:p>
-      <w:r>
-        <w:t xml:space="preserve">Hlavička HTTP odpovědi od serveru je vypsána na </w:t>
-      </w:r>
+        <w:t>./</w:t>
+      </w:r>
+      <w:proofErr w:type="gramEnd"/>
       <w:r>
         <w:rPr>
           <w:b/>
           <w:bCs/>
         </w:rPr>
-        <w:t>stderr</w:t>
-      </w:r>
-      <w:r>
-        <w:t xml:space="preserve">, tělo HTTP zprávy na </w:t>
+        <w:t>isaserver -p 12345</w:t>
+      </w:r>
+    </w:p>
+    <w:p>
+      <w:pPr>
+        <w:pStyle w:val="Nadpis2"/>
+      </w:pPr>
+      <w:bookmarkStart w:id="18" w:name="_Toc23177456"/>
+      <w:r>
+        <w:t>Klient</w:t>
+      </w:r>
+      <w:bookmarkEnd w:id="18"/>
+    </w:p>
+    <w:p>
+      <w:r>
+        <w:t>(Pro fun</w:t>
+      </w:r>
+      <w:r>
+        <w:t>k</w:t>
+      </w:r>
+      <w:r>
+        <w:t>čnost klienta musí být zapnutý server)</w:t>
+      </w:r>
+    </w:p>
+    <w:p>
+      <w:r>
+        <w:t xml:space="preserve">Hlavička HTTP odpovědi od serveru je vypsána na </w:t>
       </w:r>
       <w:r>
         <w:rPr>
           <w:b/>
           <w:bCs/>
         </w:rPr>
-        <w:t>stdout</w:t>
-      </w:r>
-    </w:p>
-    <w:p>
+        <w:t>stderr</w:t>
+      </w:r>
+      <w:r>
+        <w:t xml:space="preserve">, tělo HTTP zprávy na </w:t>
+      </w:r>
       <w:r>
         <w:rPr>
           <w:b/>
           <w:bCs/>
         </w:rPr>
+        <w:t>stdout</w:t>
+      </w:r>
+    </w:p>
+    <w:p>
+      <w:proofErr w:type="gramStart"/>
+      <w:r>
+        <w:rPr>
+          <w:b/>
+          <w:bCs/>
+        </w:rPr>
         <w:t>Spuštění :</w:t>
       </w:r>
+      <w:proofErr w:type="gramEnd"/>
       <w:r>
         <w:t xml:space="preserve">   </w:t>
       </w:r>
@@ -4469,7 +4595,15 @@
         <w:t xml:space="preserve">item delete &lt;name&gt; &lt;id&gt; </w:t>
       </w:r>
       <w:r>
-        <w:t>- Odstraní z nástěnky se jménem &lt;name&gt; příspěvek s číslem (pořadím) &lt;id&gt; (celé kladné číslo &gt; 0)</w:t>
+        <w:t xml:space="preserve">- Odstraní z nástěnky se jménem &lt;name&gt; příspěvek s číslem (pořadím) &lt;id&gt; (celé kladné </w:t>
+      </w:r>
+      <w:proofErr w:type="gramStart"/>
+      <w:r>
+        <w:t>číslo &gt;</w:t>
+      </w:r>
+      <w:proofErr w:type="gramEnd"/>
+      <w:r>
+        <w:t xml:space="preserve"> 0)</w:t>
       </w:r>
     </w:p>
     <w:p>
@@ -4484,10 +4618,19 @@
         <w:t>item update &lt;name&gt; &lt;id&gt;</w:t>
       </w:r>
       <w:r>
-        <w:t xml:space="preserve"> - Aktualizuje na nástěnce se jménem &lt;name&gt; příspěvek s číslem (pořadím) &lt;id&gt; (celé kladné číslo &gt; 0)</w:t>
-      </w:r>
-    </w:p>
-    <w:p>
+        <w:t xml:space="preserve"> - Aktualizuje na nástěnce se jménem &lt;name&gt; příspěvek s číslem (pořadím) &lt;id&gt; (celé kladné </w:t>
+      </w:r>
+      <w:proofErr w:type="gramStart"/>
+      <w:r>
+        <w:t>číslo &gt;</w:t>
+      </w:r>
+      <w:proofErr w:type="gramEnd"/>
+      <w:r>
+        <w:t xml:space="preserve"> 0)</w:t>
+      </w:r>
+    </w:p>
+    <w:p>
+      <w:proofErr w:type="gramStart"/>
       <w:r>
         <w:rPr>
           <w:b/>
@@ -4495,6 +4638,7 @@
         </w:rPr>
         <w:t>Omezení :</w:t>
       </w:r>
+      <w:proofErr w:type="gramEnd"/>
     </w:p>
     <w:p>
       <w:r>
@@ -4504,7 +4648,15 @@
         <w:t>Nezáleží,</w:t>
       </w:r>
       <w:r>
-        <w:t xml:space="preserve"> jestli je nejprve zadán hostname a následně číslo portu nebo naopak. Pokud chceme mezeru nebo znak nového řádku (/n) ve jméně nástěnky nebo v obsahu příspěvku je třeba toho uvést do dvojitých uvozovek .. " ..."</w:t>
+        <w:t xml:space="preserve"> jestli je nejprve zadán hostname a následně číslo portu nebo naopak. Pokud chceme mezeru nebo znak nového řádku (/n) ve jméně nástěnky nebo v obsahu příspěvku je třeba toho uvést do dvojitých uvozovek</w:t>
+      </w:r>
+      <w:proofErr w:type="gramStart"/>
+      <w:r>
+        <w:t xml:space="preserve"> ..</w:t>
+      </w:r>
+      <w:proofErr w:type="gramEnd"/>
+      <w:r>
+        <w:t xml:space="preserve"> " ..."</w:t>
       </w:r>
     </w:p>
     <w:p>
@@ -4535,13 +4687,31 @@
           <w:bCs/>
         </w:rPr>
       </w:pPr>
+      <w:proofErr w:type="gramStart"/>
       <w:r>
         <w:rPr>
           <w:b/>
           <w:bCs/>
         </w:rPr>
-        <w:t>./isaclient -H localhost -p 12345 board add nastenkaA</w:t>
-      </w:r>
+        <w:t>./</w:t>
+      </w:r>
+      <w:proofErr w:type="gramEnd"/>
+      <w:r>
+        <w:rPr>
+          <w:b/>
+          <w:bCs/>
+        </w:rPr>
+        <w:t xml:space="preserve">isaclient -H localhost -p 12345 board add </w:t>
+      </w:r>
+      <w:proofErr w:type="spellStart"/>
+      <w:r>
+        <w:rPr>
+          <w:b/>
+          <w:bCs/>
+        </w:rPr>
+        <w:t>nastenkaA</w:t>
+      </w:r>
+      <w:proofErr w:type="spellEnd"/>
     </w:p>
     <w:p>
       <w:pPr>
@@ -4556,34 +4726,91 @@
           <w:bCs/>
         </w:rPr>
       </w:pPr>
+      <w:proofErr w:type="gramStart"/>
       <w:r>
         <w:rPr>
           <w:b/>
           <w:bCs/>
         </w:rPr>
-        <w:t>./isaclient -H localhost -p 12345 item add nastenkaA \"Toto je viceslovny prispevek\"</w:t>
+        <w:t>./</w:t>
+      </w:r>
+      <w:proofErr w:type="gramEnd"/>
+      <w:r>
+        <w:rPr>
+          <w:b/>
+          <w:bCs/>
+        </w:rPr>
+        <w:t xml:space="preserve">isaclient -H localhost -p 12345 item add </w:t>
+      </w:r>
+      <w:proofErr w:type="spellStart"/>
+      <w:r>
+        <w:rPr>
+          <w:b/>
+          <w:bCs/>
+        </w:rPr>
+        <w:t>nastenkaA</w:t>
+      </w:r>
+      <w:proofErr w:type="spellEnd"/>
+      <w:r>
+        <w:rPr>
+          <w:b/>
+          <w:bCs/>
+        </w:rPr>
+        <w:t xml:space="preserve"> \"Toto je </w:t>
+      </w:r>
+      <w:proofErr w:type="spellStart"/>
+      <w:r>
+        <w:rPr>
+          <w:b/>
+          <w:bCs/>
+        </w:rPr>
+        <w:t>viceslovny</w:t>
+      </w:r>
+      <w:proofErr w:type="spellEnd"/>
+      <w:r>
+        <w:rPr>
+          <w:b/>
+          <w:bCs/>
+        </w:rPr>
+        <w:t xml:space="preserve"> </w:t>
+      </w:r>
+      <w:proofErr w:type="spellStart"/>
+      <w:r>
+        <w:rPr>
+          <w:b/>
+          <w:bCs/>
+        </w:rPr>
+        <w:t>prispevek</w:t>
+      </w:r>
+      <w:proofErr w:type="spellEnd"/>
+      <w:r>
+        <w:rPr>
+          <w:b/>
+          <w:bCs/>
+        </w:rPr>
+        <w:t>\"</w:t>
       </w:r>
     </w:p>
     <w:p>
       <w:pPr>
         <w:pStyle w:val="Nadpis1"/>
       </w:pPr>
-      <w:bookmarkStart w:id="20" w:name="_Toc23177457"/>
+      <w:bookmarkStart w:id="19" w:name="_Toc23177457"/>
       <w:r>
         <w:lastRenderedPageBreak/>
         <w:t>Testování</w:t>
       </w:r>
+      <w:bookmarkEnd w:id="19"/>
+    </w:p>
+    <w:p>
+      <w:pPr>
+        <w:pStyle w:val="Nadpis2"/>
+      </w:pPr>
+      <w:bookmarkStart w:id="20" w:name="_Toc23177458"/>
+      <w:r>
+        <w:t>Manuální testování</w:t>
+      </w:r>
       <w:bookmarkEnd w:id="20"/>
-    </w:p>
-    <w:p>
-      <w:pPr>
-        <w:pStyle w:val="Nadpis2"/>
-      </w:pPr>
-      <w:bookmarkStart w:id="21" w:name="_Toc23177458"/>
-      <w:r>
-        <w:t>Manuální testování</w:t>
-      </w:r>
-      <w:bookmarkEnd w:id="21"/>
     </w:p>
     <w:p>
       <w:r>
@@ -4606,24 +4833,116 @@
     <w:p>
       <w:r>
         <w:tab/>
-        <w:t xml:space="preserve">Během samotné implementace jsem také pro odhalení chyb v implementaci používal nejrůznější kontrolní výpisy, které se vypisovaly při aktivním „DEBUG flagu“. Tyto výpisy byly v konečné </w:t>
+        <w:t>Během samotné implementace jsem také pro odhalení chyb v implementaci používal nejrůznější kontrolní výpisy, které se vypisovaly při aktivním „DEBUG flagu“. Tyto výpisy byly</w:t>
+      </w:r>
+      <w:r>
+        <w:t xml:space="preserve"> </w:t>
+      </w:r>
+      <w:r>
+        <w:t xml:space="preserve">v konečné </w:t>
       </w:r>
       <w:r>
         <w:t>verzi aplikace odstraněny.</w:t>
       </w:r>
+      <w:r>
+        <w:t xml:space="preserve"> Velice nápomocen mi byl také nástroj </w:t>
+      </w:r>
+      <w:r>
+        <w:t>Wireshark</w:t>
+      </w:r>
+      <w:r>
+        <w:rPr>
+          <w:rStyle w:val="Znakapoznpodarou"/>
+        </w:rPr>
+        <w:footnoteReference w:id="4"/>
+      </w:r>
+      <w:r>
+        <w:t>.</w:t>
+      </w:r>
     </w:p>
     <w:p>
       <w:pPr>
         <w:pStyle w:val="Nadpis2"/>
       </w:pPr>
-      <w:bookmarkStart w:id="22" w:name="_Toc23177459"/>
+      <w:bookmarkStart w:id="21" w:name="_Toc23177459"/>
+      <w:bookmarkStart w:id="22" w:name="_GoBack"/>
+      <w:bookmarkEnd w:id="22"/>
+      <w:r>
+        <w:rPr>
+          <w:noProof/>
+        </w:rPr>
+        <w:drawing>
+          <wp:anchor distT="0" distB="0" distL="114300" distR="114300" simplePos="0" relativeHeight="251665408" behindDoc="1" locked="0" layoutInCell="1" allowOverlap="1" wp14:anchorId="2F70BEFB" wp14:editId="6AFC51C8">
+            <wp:simplePos x="0" y="0"/>
+            <wp:positionH relativeFrom="margin">
+              <wp:posOffset>4271645</wp:posOffset>
+            </wp:positionH>
+            <wp:positionV relativeFrom="paragraph">
+              <wp:posOffset>7620</wp:posOffset>
+            </wp:positionV>
+            <wp:extent cx="1428750" cy="400050"/>
+            <wp:effectExtent l="0" t="0" r="0" b="0"/>
+            <wp:wrapTight wrapText="bothSides">
+              <wp:wrapPolygon edited="0">
+                <wp:start x="9216" y="0"/>
+                <wp:lineTo x="0" y="8229"/>
+                <wp:lineTo x="0" y="20571"/>
+                <wp:lineTo x="21312" y="20571"/>
+                <wp:lineTo x="21312" y="8229"/>
+                <wp:lineTo x="11808" y="0"/>
+                <wp:lineTo x="9216" y="0"/>
+              </wp:wrapPolygon>
+            </wp:wrapTight>
+            <wp:docPr id="6" name="Obrázek 6"/>
+            <wp:cNvGraphicFramePr>
+              <a:graphicFrameLocks xmlns:a="http://schemas.openxmlformats.org/drawingml/2006/main" noChangeAspect="1"/>
+            </wp:cNvGraphicFramePr>
+            <a:graphic xmlns:a="http://schemas.openxmlformats.org/drawingml/2006/main">
+              <a:graphicData uri="http://schemas.openxmlformats.org/drawingml/2006/picture">
+                <pic:pic xmlns:pic="http://schemas.openxmlformats.org/drawingml/2006/picture">
+                  <pic:nvPicPr>
+                    <pic:cNvPr id="6" name="wireshark_logo.png"/>
+                    <pic:cNvPicPr/>
+                  </pic:nvPicPr>
+                  <pic:blipFill>
+                    <a:blip r:embed="rId16">
+                      <a:extLst>
+                        <a:ext uri="{28A0092B-C50C-407E-A947-70E740481C1C}">
+                          <a14:useLocalDpi xmlns:a14="http://schemas.microsoft.com/office/drawing/2010/main" val="0"/>
+                        </a:ext>
+                      </a:extLst>
+                    </a:blip>
+                    <a:stretch>
+                      <a:fillRect/>
+                    </a:stretch>
+                  </pic:blipFill>
+                  <pic:spPr>
+                    <a:xfrm>
+                      <a:off x="0" y="0"/>
+                      <a:ext cx="1428750" cy="400050"/>
+                    </a:xfrm>
+                    <a:prstGeom prst="rect">
+                      <a:avLst/>
+                    </a:prstGeom>
+                  </pic:spPr>
+                </pic:pic>
+              </a:graphicData>
+            </a:graphic>
+          </wp:anchor>
+        </w:drawing>
+      </w:r>
+    </w:p>
+    <w:p>
+      <w:pPr>
+        <w:pStyle w:val="Nadpis2"/>
+      </w:pPr>
       <w:r>
         <w:t>P</w:t>
       </w:r>
       <w:r>
         <w:t>ostman</w:t>
       </w:r>
-      <w:bookmarkEnd w:id="22"/>
+      <w:bookmarkEnd w:id="21"/>
     </w:p>
     <w:p>
       <w:r>
@@ -4669,7 +4988,7 @@
                     <pic:cNvPicPr/>
                   </pic:nvPicPr>
                   <pic:blipFill>
-                    <a:blip r:embed="rId16" cstate="print">
+                    <a:blip r:embed="rId17" cstate="print">
                       <a:extLst>
                         <a:ext uri="{28A0092B-C50C-407E-A947-70E740481C1C}">
                           <a14:useLocalDpi xmlns:a14="http://schemas.microsoft.com/office/drawing/2010/main" val="0"/>
@@ -4703,7 +5022,7 @@
         <w:rPr>
           <w:rStyle w:val="Znakapoznpodarou"/>
         </w:rPr>
-        <w:footnoteReference w:id="4"/>
+        <w:footnoteReference w:id="5"/>
       </w:r>
     </w:p>
     <w:p/>
@@ -4770,6 +5089,7 @@
       </w:r>
       <w:bookmarkEnd w:id="24"/>
     </w:p>
+    <w:p/>
     <w:p>
       <w:pPr>
         <w:pStyle w:val="code"/>
@@ -4777,8 +5097,16 @@
           <w:ilvl w:val="0"/>
           <w:numId w:val="21"/>
         </w:numPr>
-      </w:pPr>
-      <w:r>
+        <w:rPr>
+          <w:sz w:val="40"/>
+          <w:szCs w:val="40"/>
+        </w:rPr>
+      </w:pPr>
+      <w:r>
+        <w:rPr>
+          <w:sz w:val="40"/>
+          <w:szCs w:val="40"/>
+        </w:rPr>
         <w:t>isaclient.cpp</w:t>
       </w:r>
     </w:p>
@@ -4789,8 +5117,16 @@
           <w:ilvl w:val="0"/>
           <w:numId w:val="21"/>
         </w:numPr>
-      </w:pPr>
-      <w:r>
+        <w:rPr>
+          <w:sz w:val="40"/>
+          <w:szCs w:val="40"/>
+        </w:rPr>
+      </w:pPr>
+      <w:r>
+        <w:rPr>
+          <w:sz w:val="40"/>
+          <w:szCs w:val="40"/>
+        </w:rPr>
         <w:t xml:space="preserve">isaclient.h </w:t>
       </w:r>
     </w:p>
@@ -4801,8 +5137,16 @@
           <w:ilvl w:val="0"/>
           <w:numId w:val="21"/>
         </w:numPr>
-      </w:pPr>
-      <w:r>
+        <w:rPr>
+          <w:sz w:val="40"/>
+          <w:szCs w:val="40"/>
+        </w:rPr>
+      </w:pPr>
+      <w:r>
+        <w:rPr>
+          <w:sz w:val="40"/>
+          <w:szCs w:val="40"/>
+        </w:rPr>
         <w:t>isaserver.cpp</w:t>
       </w:r>
     </w:p>
@@ -4813,8 +5157,16 @@
           <w:ilvl w:val="0"/>
           <w:numId w:val="21"/>
         </w:numPr>
-      </w:pPr>
-      <w:r>
+        <w:rPr>
+          <w:sz w:val="40"/>
+          <w:szCs w:val="40"/>
+        </w:rPr>
+      </w:pPr>
+      <w:r>
+        <w:rPr>
+          <w:sz w:val="40"/>
+          <w:szCs w:val="40"/>
+        </w:rPr>
         <w:t>isaserver.h</w:t>
       </w:r>
     </w:p>
@@ -4825,8 +5177,16 @@
           <w:ilvl w:val="0"/>
           <w:numId w:val="21"/>
         </w:numPr>
-      </w:pPr>
-      <w:r>
+        <w:rPr>
+          <w:sz w:val="40"/>
+          <w:szCs w:val="40"/>
+        </w:rPr>
+      </w:pPr>
+      <w:r>
+        <w:rPr>
+          <w:sz w:val="40"/>
+          <w:szCs w:val="40"/>
+        </w:rPr>
         <w:t>Makefile</w:t>
       </w:r>
     </w:p>
@@ -4837,8 +5197,16 @@
           <w:ilvl w:val="0"/>
           <w:numId w:val="21"/>
         </w:numPr>
-      </w:pPr>
-      <w:r>
+        <w:rPr>
+          <w:sz w:val="40"/>
+          <w:szCs w:val="40"/>
+        </w:rPr>
+      </w:pPr>
+      <w:r>
+        <w:rPr>
+          <w:sz w:val="40"/>
+          <w:szCs w:val="40"/>
+        </w:rPr>
         <w:t xml:space="preserve">README </w:t>
       </w:r>
     </w:p>
@@ -4849,10 +5217,215 @@
           <w:ilvl w:val="0"/>
           <w:numId w:val="21"/>
         </w:numPr>
-      </w:pPr>
-      <w:r>
-        <w:t>manual.pdf</w:t>
-      </w:r>
+        <w:rPr>
+          <w:sz w:val="40"/>
+          <w:szCs w:val="40"/>
+        </w:rPr>
+      </w:pPr>
+      <w:r>
+        <w:rPr>
+          <w:sz w:val="40"/>
+          <w:szCs w:val="40"/>
+        </w:rPr>
+        <w:t>manual.pd</w:t>
+      </w:r>
+      <w:r>
+        <w:rPr>
+          <w:sz w:val="40"/>
+          <w:szCs w:val="40"/>
+        </w:rPr>
+        <w:t>f</w:t>
+      </w:r>
+    </w:p>
+    <w:p>
+      <w:pPr>
+        <w:pStyle w:val="Nadpis1"/>
+      </w:pPr>
+      <w:r>
+        <w:rPr>
+          <w:noProof/>
+        </w:rPr>
+        <w:lastRenderedPageBreak/>
+        <w:drawing>
+          <wp:anchor distT="0" distB="0" distL="114300" distR="114300" simplePos="0" relativeHeight="251666432" behindDoc="1" locked="0" layoutInCell="1" allowOverlap="1" wp14:anchorId="5F301875" wp14:editId="3644F6EB">
+            <wp:simplePos x="0" y="0"/>
+            <wp:positionH relativeFrom="margin">
+              <wp:posOffset>-635</wp:posOffset>
+            </wp:positionH>
+            <wp:positionV relativeFrom="paragraph">
+              <wp:posOffset>1741805</wp:posOffset>
+            </wp:positionV>
+            <wp:extent cx="5208270" cy="2196465"/>
+            <wp:effectExtent l="0" t="0" r="0" b="0"/>
+            <wp:wrapTight wrapText="bothSides">
+              <wp:wrapPolygon edited="0">
+                <wp:start x="0" y="0"/>
+                <wp:lineTo x="0" y="21356"/>
+                <wp:lineTo x="21489" y="21356"/>
+                <wp:lineTo x="21489" y="0"/>
+                <wp:lineTo x="0" y="0"/>
+              </wp:wrapPolygon>
+            </wp:wrapTight>
+            <wp:docPr id="7" name="Obrázek 7" descr="Obsah obrázku snímek obrazovky&#10;&#10;Popis byl vytvořen automaticky"/>
+            <wp:cNvGraphicFramePr>
+              <a:graphicFrameLocks xmlns:a="http://schemas.openxmlformats.org/drawingml/2006/main" noChangeAspect="1"/>
+            </wp:cNvGraphicFramePr>
+            <a:graphic xmlns:a="http://schemas.openxmlformats.org/drawingml/2006/main">
+              <a:graphicData uri="http://schemas.openxmlformats.org/drawingml/2006/picture">
+                <pic:pic xmlns:pic="http://schemas.openxmlformats.org/drawingml/2006/picture">
+                  <pic:nvPicPr>
+                    <pic:cNvPr id="7" name="clientTerminal.png"/>
+                    <pic:cNvPicPr/>
+                  </pic:nvPicPr>
+                  <pic:blipFill>
+                    <a:blip r:embed="rId18" cstate="print">
+                      <a:extLst>
+                        <a:ext uri="{28A0092B-C50C-407E-A947-70E740481C1C}">
+                          <a14:useLocalDpi xmlns:a14="http://schemas.microsoft.com/office/drawing/2010/main" val="0"/>
+                        </a:ext>
+                      </a:extLst>
+                    </a:blip>
+                    <a:stretch>
+                      <a:fillRect/>
+                    </a:stretch>
+                  </pic:blipFill>
+                  <pic:spPr>
+                    <a:xfrm>
+                      <a:off x="0" y="0"/>
+                      <a:ext cx="5208270" cy="2196465"/>
+                    </a:xfrm>
+                    <a:prstGeom prst="rect">
+                      <a:avLst/>
+                    </a:prstGeom>
+                  </pic:spPr>
+                </pic:pic>
+              </a:graphicData>
+            </a:graphic>
+            <wp14:sizeRelH relativeFrom="margin">
+              <wp14:pctWidth>0</wp14:pctWidth>
+            </wp14:sizeRelH>
+            <wp14:sizeRelV relativeFrom="margin">
+              <wp14:pctHeight>0</wp14:pctHeight>
+            </wp14:sizeRelV>
+          </wp:anchor>
+        </w:drawing>
+      </w:r>
+      <w:r>
+        <w:rPr>
+          <w:noProof/>
+        </w:rPr>
+        <w:drawing>
+          <wp:anchor distT="0" distB="0" distL="114300" distR="114300" simplePos="0" relativeHeight="251667456" behindDoc="1" locked="0" layoutInCell="1" allowOverlap="1" wp14:anchorId="4F86D0F5" wp14:editId="2A582034">
+            <wp:simplePos x="0" y="0"/>
+            <wp:positionH relativeFrom="margin">
+              <wp:posOffset>-635</wp:posOffset>
+            </wp:positionH>
+            <wp:positionV relativeFrom="paragraph">
+              <wp:posOffset>777875</wp:posOffset>
+            </wp:positionV>
+            <wp:extent cx="4057650" cy="735330"/>
+            <wp:effectExtent l="0" t="0" r="0" b="7620"/>
+            <wp:wrapTight wrapText="bothSides">
+              <wp:wrapPolygon edited="0">
+                <wp:start x="0" y="0"/>
+                <wp:lineTo x="0" y="21264"/>
+                <wp:lineTo x="21499" y="21264"/>
+                <wp:lineTo x="21499" y="0"/>
+                <wp:lineTo x="0" y="0"/>
+              </wp:wrapPolygon>
+            </wp:wrapTight>
+            <wp:docPr id="8" name="Obrázek 8"/>
+            <wp:cNvGraphicFramePr>
+              <a:graphicFrameLocks xmlns:a="http://schemas.openxmlformats.org/drawingml/2006/main" noChangeAspect="1"/>
+            </wp:cNvGraphicFramePr>
+            <a:graphic xmlns:a="http://schemas.openxmlformats.org/drawingml/2006/main">
+              <a:graphicData uri="http://schemas.openxmlformats.org/drawingml/2006/picture">
+                <pic:pic xmlns:pic="http://schemas.openxmlformats.org/drawingml/2006/picture">
+                  <pic:nvPicPr>
+                    <pic:cNvPr id="8" name="serverScreen.png"/>
+                    <pic:cNvPicPr/>
+                  </pic:nvPicPr>
+                  <pic:blipFill>
+                    <a:blip r:embed="rId19">
+                      <a:extLst>
+                        <a:ext uri="{28A0092B-C50C-407E-A947-70E740481C1C}">
+                          <a14:useLocalDpi xmlns:a14="http://schemas.microsoft.com/office/drawing/2010/main" val="0"/>
+                        </a:ext>
+                      </a:extLst>
+                    </a:blip>
+                    <a:stretch>
+                      <a:fillRect/>
+                    </a:stretch>
+                  </pic:blipFill>
+                  <pic:spPr>
+                    <a:xfrm>
+                      <a:off x="0" y="0"/>
+                      <a:ext cx="4057650" cy="735330"/>
+                    </a:xfrm>
+                    <a:prstGeom prst="rect">
+                      <a:avLst/>
+                    </a:prstGeom>
+                  </pic:spPr>
+                </pic:pic>
+              </a:graphicData>
+            </a:graphic>
+          </wp:anchor>
+        </w:drawing>
+      </w:r>
+      <w:r>
+        <w:t>Snímky</w:t>
+      </w:r>
+      <w:r>
+        <w:rPr>
+          <w:noProof/>
+        </w:rPr>
+        <w:drawing>
+          <wp:inline distT="0" distB="0" distL="0" distR="0" wp14:anchorId="53166736" wp14:editId="1D8272A3">
+            <wp:extent cx="4827270" cy="3973771"/>
+            <wp:effectExtent l="0" t="0" r="0" b="8255"/>
+            <wp:docPr id="9" name="Obrázek 9" descr="Obsah obrázku snímek obrazovky&#10;&#10;Popis byl vytvořen automaticky"/>
+            <wp:cNvGraphicFramePr>
+              <a:graphicFrameLocks xmlns:a="http://schemas.openxmlformats.org/drawingml/2006/main" noChangeAspect="1"/>
+            </wp:cNvGraphicFramePr>
+            <a:graphic xmlns:a="http://schemas.openxmlformats.org/drawingml/2006/main">
+              <a:graphicData uri="http://schemas.openxmlformats.org/drawingml/2006/picture">
+                <pic:pic xmlns:pic="http://schemas.openxmlformats.org/drawingml/2006/picture">
+                  <pic:nvPicPr>
+                    <pic:cNvPr id="9" name="wireshark.png"/>
+                    <pic:cNvPicPr/>
+                  </pic:nvPicPr>
+                  <pic:blipFill>
+                    <a:blip r:embed="rId20">
+                      <a:extLst>
+                        <a:ext uri="{28A0092B-C50C-407E-A947-70E740481C1C}">
+                          <a14:useLocalDpi xmlns:a14="http://schemas.microsoft.com/office/drawing/2010/main" val="0"/>
+                        </a:ext>
+                      </a:extLst>
+                    </a:blip>
+                    <a:stretch>
+                      <a:fillRect/>
+                    </a:stretch>
+                  </pic:blipFill>
+                  <pic:spPr>
+                    <a:xfrm>
+                      <a:off x="0" y="0"/>
+                      <a:ext cx="4842235" cy="3986090"/>
+                    </a:xfrm>
+                    <a:prstGeom prst="rect">
+                      <a:avLst/>
+                    </a:prstGeom>
+                  </pic:spPr>
+                </pic:pic>
+              </a:graphicData>
+            </a:graphic>
+          </wp:inline>
+        </w:drawing>
+      </w:r>
+    </w:p>
+    <w:p>
+      <w:pPr>
+        <w:pStyle w:val="Nadpis1"/>
+      </w:pPr>
       <w:r>
         <w:br w:type="page"/>
       </w:r>
@@ -4935,7 +5508,7 @@
               </w:tblGrid>
               <w:tr>
                 <w:trPr>
-                  <w:divId w:val="20975946"/>
+                  <w:divId w:val="834420026"/>
                   <w:tblCellSpacing w:w="15" w:type="dxa"/>
                 </w:trPr>
                 <w:tc>
@@ -4983,7 +5556,7 @@
               </w:tr>
               <w:tr>
                 <w:trPr>
-                  <w:divId w:val="20975946"/>
+                  <w:divId w:val="834420026"/>
                   <w:tblCellSpacing w:w="15" w:type="dxa"/>
                 </w:trPr>
                 <w:tc>
@@ -5029,7 +5602,7 @@
               </w:tr>
               <w:tr>
                 <w:trPr>
-                  <w:divId w:val="20975946"/>
+                  <w:divId w:val="834420026"/>
                   <w:tblCellSpacing w:w="15" w:type="dxa"/>
                 </w:trPr>
                 <w:tc>
@@ -5075,7 +5648,7 @@
               </w:tr>
               <w:tr>
                 <w:trPr>
-                  <w:divId w:val="20975946"/>
+                  <w:divId w:val="834420026"/>
                   <w:tblCellSpacing w:w="15" w:type="dxa"/>
                 </w:trPr>
                 <w:tc>
@@ -5121,7 +5694,7 @@
               </w:tr>
               <w:tr>
                 <w:trPr>
-                  <w:divId w:val="20975946"/>
+                  <w:divId w:val="834420026"/>
                   <w:tblCellSpacing w:w="15" w:type="dxa"/>
                 </w:trPr>
                 <w:tc>
@@ -5160,6 +5733,52 @@
                       <w:rPr>
                         <w:noProof/>
                       </w:rPr>
+                      <w:t>StackOverflow, „How large should my recv buffer be when calling recv in the socket library,“ StackOverflow, [Online]. Available: https://stackoverflow.com/questions/2862071/how-large-should-my-recv-buffer-be-when-calling-recv-in-the-socket-library. [Přístup získán 16 10 2019].</w:t>
+                    </w:r>
+                  </w:p>
+                </w:tc>
+              </w:tr>
+              <w:tr>
+                <w:trPr>
+                  <w:divId w:val="834420026"/>
+                  <w:tblCellSpacing w:w="15" w:type="dxa"/>
+                </w:trPr>
+                <w:tc>
+                  <w:tcPr>
+                    <w:tcW w:w="50" w:type="pct"/>
+                    <w:hideMark/>
+                  </w:tcPr>
+                  <w:p>
+                    <w:pPr>
+                      <w:pStyle w:val="Bibliografie"/>
+                      <w:rPr>
+                        <w:noProof/>
+                      </w:rPr>
+                    </w:pPr>
+                    <w:r>
+                      <w:rPr>
+                        <w:noProof/>
+                      </w:rPr>
+                      <w:t xml:space="preserve">[6] </w:t>
+                    </w:r>
+                  </w:p>
+                </w:tc>
+                <w:tc>
+                  <w:tcPr>
+                    <w:tcW w:w="0" w:type="auto"/>
+                    <w:hideMark/>
+                  </w:tcPr>
+                  <w:p>
+                    <w:pPr>
+                      <w:pStyle w:val="Bibliografie"/>
+                      <w:rPr>
+                        <w:noProof/>
+                      </w:rPr>
+                    </w:pPr>
+                    <w:r>
+                      <w:rPr>
+                        <w:noProof/>
+                      </w:rPr>
                       <w:t>V. Hordějčuk, „http://voho.eu/,“ [Online]. Available: http://voho.eu/wiki/paralelismus/. [Přístup získán 19 10 2019].</w:t>
                     </w:r>
                   </w:p>
@@ -5168,7 +5787,7 @@
             </w:tbl>
             <w:p>
               <w:pPr>
-                <w:divId w:val="20975946"/>
+                <w:divId w:val="834420026"/>
                 <w:rPr>
                   <w:rFonts w:eastAsia="Times New Roman"/>
                   <w:noProof/>
@@ -5190,8 +5809,8 @@
     </w:sdt>
     <w:p/>
     <w:sectPr>
-      <w:footerReference w:type="default" r:id="rId17"/>
-      <w:footerReference w:type="first" r:id="rId18"/>
+      <w:footerReference w:type="default" r:id="rId21"/>
+      <w:footerReference w:type="first" r:id="rId22"/>
       <w:pgSz w:w="11906" w:h="16838"/>
       <w:pgMar w:top="1417" w:right="1417" w:bottom="1417" w:left="1417" w:header="708" w:footer="708" w:gutter="0"/>
       <w:pgNumType w:start="0"/>
@@ -5409,6 +6028,48 @@
     </w:p>
   </w:footnote>
   <w:footnote w:id="4">
+    <w:p>
+      <w:pPr>
+        <w:pStyle w:val="Textpoznpodarou"/>
+        <w:rPr>
+          <w:sz w:val="22"/>
+          <w:szCs w:val="22"/>
+        </w:rPr>
+      </w:pPr>
+      <w:r>
+        <w:rPr>
+          <w:rStyle w:val="Znakapoznpodarou"/>
+          <w:sz w:val="22"/>
+          <w:szCs w:val="22"/>
+        </w:rPr>
+        <w:footnoteRef/>
+      </w:r>
+      <w:r>
+        <w:rPr>
+          <w:sz w:val="22"/>
+          <w:szCs w:val="22"/>
+        </w:rPr>
+        <w:t xml:space="preserve"> Wireshark</w:t>
+      </w:r>
+      <w:r>
+        <w:rPr>
+          <w:sz w:val="22"/>
+          <w:szCs w:val="22"/>
+        </w:rPr>
+        <w:t xml:space="preserve"> </w:t>
+      </w:r>
+      <w:proofErr w:type="gramStart"/>
+      <w:r>
+        <w:rPr>
+          <w:sz w:val="22"/>
+          <w:szCs w:val="22"/>
+        </w:rPr>
+        <w:t>download:  https://www.wireshark.org/</w:t>
+      </w:r>
+      <w:proofErr w:type="gramEnd"/>
+    </w:p>
+  </w:footnote>
+  <w:footnote w:id="5">
     <w:p>
       <w:r>
         <w:rPr>
@@ -9139,13 +9800,34 @@
     <b:MonthAccessed>10</b:MonthAccessed>
     <b:DayAccessed>19</b:DayAccessed>
     <b:URL>http://voho.eu/wiki/paralelismus/</b:URL>
+    <b:RefOrder>6</b:RefOrder>
+  </b:Source>
+  <b:Source>
+    <b:Tag>Sta19</b:Tag>
+    <b:SourceType>InternetSite</b:SourceType>
+    <b:Guid>{22A1A946-35DF-4AF3-89E1-4F126794911D}</b:Guid>
+    <b:Author>
+      <b:Author>
+        <b:NameList>
+          <b:Person>
+            <b:Last>StackOverflow</b:Last>
+          </b:Person>
+        </b:NameList>
+      </b:Author>
+    </b:Author>
+    <b:Title>How large should my recv buffer be when calling recv in the socket library</b:Title>
+    <b:ProductionCompany>StackOverflow</b:ProductionCompany>
+    <b:YearAccessed>2019</b:YearAccessed>
+    <b:MonthAccessed>10</b:MonthAccessed>
+    <b:DayAccessed>16</b:DayAccessed>
+    <b:URL>https://stackoverflow.com/questions/2862071/how-large-should-my-recv-buffer-be-when-calling-recv-in-the-socket-library</b:URL>
     <b:RefOrder>5</b:RefOrder>
   </b:Source>
 </b:Sources>
 </file>
 
 <file path=customXml/itemProps1.xml><?xml version="1.0" encoding="utf-8"?>
-<ds:datastoreItem xmlns:ds="http://schemas.openxmlformats.org/officeDocument/2006/customXml" ds:itemID="{8FB5C973-C7CE-4606-B47A-582D363E82CF}">
+<ds:datastoreItem xmlns:ds="http://schemas.openxmlformats.org/officeDocument/2006/customXml" ds:itemID="{969C33B8-9AFA-4DCD-959D-FCF36E5C500A}">
   <ds:schemaRefs>
     <ds:schemaRef ds:uri="http://schemas.openxmlformats.org/officeDocument/2006/bibliography"/>
   </ds:schemaRefs>

</xml_diff>